<commit_message>
Week 4: Refactored Directory - Added submission folder
</commit_message>
<xml_diff>
--- a/week4/workshop/NarayanLohani_week4_hpc_workshop.docx
+++ b/week4/workshop/NarayanLohani_week4_hpc_workshop.docx
@@ -1135,7 +1135,6 @@
         <w:t xml:space="preserve"> to make any change to the account balance, first we lock the thread using mutex, perform our desired action (withdraw or deposit), and unlock the thread. This way ensures that no balance is lost at any point. </w:t>
       </w:r>
     </w:p>
-    <w:bookmarkEnd w:id="2"/>
     <w:p>
       <w:pPr>
         <w:spacing w:after="0" w:line="240" w:lineRule="auto"/>
@@ -1145,62 +1144,27 @@
     <w:p>
       <w:pPr>
         <w:spacing w:after="0" w:line="240" w:lineRule="auto"/>
-      </w:pPr>
+        <w:ind w:left="720"/>
+      </w:pPr>
+      <w:r>
+        <w:t xml:space="preserve">To </w:t>
+      </w:r>
+      <w:r>
+        <w:t>accomplish this task, we added a mutex variable namely locker inside the structure of account so that each account has its own locker. In the main function, along with initializing the account Ids we also initialize the locker of each account. Because the accounts are structure type global variables, inside thread routine we directly lock the thread using locker in the structure of that account. The account reference or account Id is passed using thread arguments which is then type casted before using. After locking the thread using mutex, the desired operation (withdraw/deposit) is performed and thread is unlocked.</w:t>
+      </w:r>
     </w:p>
     <w:p>
       <w:pPr>
         <w:spacing w:after="0" w:line="240" w:lineRule="auto"/>
         <w:ind w:left="720"/>
       </w:pPr>
-      <w:r>
-        <w:t xml:space="preserve">To accomplish this task, we created two global mutex variables namely </w:t>
-      </w:r>
-      <w:proofErr w:type="spellStart"/>
-      <w:r>
-        <w:t>withdraw_locker</w:t>
-      </w:r>
-      <w:proofErr w:type="spellEnd"/>
-      <w:r>
-        <w:t xml:space="preserve"> and </w:t>
-      </w:r>
-      <w:proofErr w:type="spellStart"/>
-      <w:r>
-        <w:t>deposit_locker</w:t>
-      </w:r>
-      <w:proofErr w:type="spellEnd"/>
-      <w:r>
-        <w:t xml:space="preserve"> of type </w:t>
-      </w:r>
-      <w:proofErr w:type="spellStart"/>
-      <w:r>
-        <w:t>pthread_mutex_t</w:t>
-      </w:r>
-      <w:proofErr w:type="spellEnd"/>
-      <w:r>
-        <w:t xml:space="preserve">. In the main function, we initialize both the mutexes. Then inside thread routine, we typecast and get our account number, initialize the balance to withdraw/deposit and lock the thread using corresponding locker: </w:t>
-      </w:r>
-      <w:proofErr w:type="spellStart"/>
-      <w:r>
-        <w:t>withdraw_locker</w:t>
-      </w:r>
-      <w:proofErr w:type="spellEnd"/>
-      <w:r>
-        <w:t xml:space="preserve"> for withdraw routine and </w:t>
-      </w:r>
-      <w:proofErr w:type="spellStart"/>
-      <w:r>
-        <w:t>deposit_locker</w:t>
-      </w:r>
-      <w:proofErr w:type="spellEnd"/>
-      <w:r>
-        <w:t xml:space="preserve"> for deposit routine. Then we perform the balance modification and unlock the mutex. </w:t>
-      </w:r>
     </w:p>
     <w:p>
       <w:pPr>
         <w:spacing w:after="0" w:line="240" w:lineRule="auto"/>
       </w:pPr>
       <w:bookmarkStart w:id="3" w:name="_Hlk214397505"/>
+      <w:bookmarkEnd w:id="2"/>
     </w:p>
     <w:p>
       <w:pPr>
@@ -1326,7 +1290,23 @@
             <w:rFonts w:cs="Times New Roman"/>
             <w:u w:val="none"/>
           </w:rPr>
-          <w:t>Source Code of Program 1</w:t>
+          <w:t xml:space="preserve">Source Code </w:t>
+        </w:r>
+        <w:r>
+          <w:rPr>
+            <w:rStyle w:val="Hyperlink"/>
+            <w:rFonts w:cs="Times New Roman"/>
+            <w:u w:val="none"/>
+          </w:rPr>
+          <w:t>o</w:t>
+        </w:r>
+        <w:r>
+          <w:rPr>
+            <w:rStyle w:val="Hyperlink"/>
+            <w:rFonts w:cs="Times New Roman"/>
+            <w:u w:val="none"/>
+          </w:rPr>
+          <w:t>f Program 1</w:t>
         </w:r>
       </w:hyperlink>
     </w:p>
@@ -1795,20 +1775,155 @@
       <w:bookmarkStart w:id="12" w:name="_Source_Code_of"/>
       <w:bookmarkEnd w:id="12"/>
       <w:r>
+        <w:lastRenderedPageBreak/>
+        <w:drawing>
+          <wp:anchor distT="0" distB="0" distL="114300" distR="114300" simplePos="0" relativeHeight="251673600" behindDoc="0" locked="0" layoutInCell="1" allowOverlap="1" wp14:anchorId="1F5A187A" wp14:editId="262C5778">
+            <wp:simplePos x="0" y="0"/>
+            <wp:positionH relativeFrom="column">
+              <wp:posOffset>0</wp:posOffset>
+            </wp:positionH>
+            <wp:positionV relativeFrom="paragraph">
+              <wp:posOffset>281940</wp:posOffset>
+            </wp:positionV>
+            <wp:extent cx="3532505" cy="7665085"/>
+            <wp:effectExtent l="0" t="0" r="0" b="5715"/>
+            <wp:wrapNone/>
+            <wp:docPr id="723299541" name="Picture 1" descr="A screenshot of a computer program&#10;&#10;AI-generated content may be incorrect."/>
+            <wp:cNvGraphicFramePr>
+              <a:graphicFrameLocks xmlns:a="http://schemas.openxmlformats.org/drawingml/2006/main" noChangeAspect="1"/>
+            </wp:cNvGraphicFramePr>
+            <a:graphic xmlns:a="http://schemas.openxmlformats.org/drawingml/2006/main">
+              <a:graphicData uri="http://schemas.openxmlformats.org/drawingml/2006/picture">
+                <pic:pic xmlns:pic="http://schemas.openxmlformats.org/drawingml/2006/picture">
+                  <pic:nvPicPr>
+                    <pic:cNvPr id="723299541" name="Picture 1" descr="A screenshot of a computer program&#10;&#10;AI-generated content may be incorrect."/>
+                    <pic:cNvPicPr/>
+                  </pic:nvPicPr>
+                  <pic:blipFill rotWithShape="1">
+                    <a:blip r:embed="rId10" cstate="print">
+                      <a:extLst>
+                        <a:ext uri="{28A0092B-C50C-407E-A947-70E740481C1C}">
+                          <a14:useLocalDpi xmlns:a14="http://schemas.microsoft.com/office/drawing/2010/main" val="0"/>
+                        </a:ext>
+                      </a:extLst>
+                    </a:blip>
+                    <a:srcRect b="6859"/>
+                    <a:stretch>
+                      <a:fillRect/>
+                    </a:stretch>
+                  </pic:blipFill>
+                  <pic:spPr bwMode="auto">
+                    <a:xfrm>
+                      <a:off x="0" y="0"/>
+                      <a:ext cx="3532505" cy="7665085"/>
+                    </a:xfrm>
+                    <a:prstGeom prst="rect">
+                      <a:avLst/>
+                    </a:prstGeom>
+                    <a:ln>
+                      <a:noFill/>
+                    </a:ln>
+                    <a:extLst>
+                      <a:ext uri="{53640926-AAD7-44D8-BBD7-CCE9431645EC}">
+                        <a14:shadowObscured xmlns:a14="http://schemas.microsoft.com/office/drawing/2010/main"/>
+                      </a:ext>
+                    </a:extLst>
+                  </pic:spPr>
+                </pic:pic>
+              </a:graphicData>
+            </a:graphic>
+            <wp14:sizeRelH relativeFrom="page">
+              <wp14:pctWidth>0</wp14:pctWidth>
+            </wp14:sizeRelH>
+            <wp14:sizeRelV relativeFrom="page">
+              <wp14:pctHeight>0</wp14:pctHeight>
+            </wp14:sizeRelV>
+          </wp:anchor>
+        </w:drawing>
+      </w:r>
+      <w:r>
+        <w:drawing>
+          <wp:anchor distT="0" distB="0" distL="114300" distR="114300" simplePos="0" relativeHeight="251672576" behindDoc="0" locked="0" layoutInCell="1" allowOverlap="1" wp14:anchorId="4EDD2642" wp14:editId="27723D88">
+            <wp:simplePos x="0" y="0"/>
+            <wp:positionH relativeFrom="column">
+              <wp:posOffset>3531870</wp:posOffset>
+            </wp:positionH>
+            <wp:positionV relativeFrom="paragraph">
+              <wp:posOffset>281940</wp:posOffset>
+            </wp:positionV>
+            <wp:extent cx="3211195" cy="3626485"/>
+            <wp:effectExtent l="0" t="0" r="1905" b="5715"/>
+            <wp:wrapNone/>
+            <wp:docPr id="1903302005" name="Picture 1"/>
+            <wp:cNvGraphicFramePr>
+              <a:graphicFrameLocks xmlns:a="http://schemas.openxmlformats.org/drawingml/2006/main" noChangeAspect="1"/>
+            </wp:cNvGraphicFramePr>
+            <a:graphic xmlns:a="http://schemas.openxmlformats.org/drawingml/2006/main">
+              <a:graphicData uri="http://schemas.openxmlformats.org/drawingml/2006/picture">
+                <pic:pic xmlns:pic="http://schemas.openxmlformats.org/drawingml/2006/picture">
+                  <pic:nvPicPr>
+                    <pic:cNvPr id="1903302005" name=""/>
+                    <pic:cNvPicPr/>
+                  </pic:nvPicPr>
+                  <pic:blipFill>
+                    <a:blip r:embed="rId11" cstate="print">
+                      <a:extLst>
+                        <a:ext uri="{28A0092B-C50C-407E-A947-70E740481C1C}">
+                          <a14:useLocalDpi xmlns:a14="http://schemas.microsoft.com/office/drawing/2010/main" val="0"/>
+                        </a:ext>
+                      </a:extLst>
+                    </a:blip>
+                    <a:stretch>
+                      <a:fillRect/>
+                    </a:stretch>
+                  </pic:blipFill>
+                  <pic:spPr>
+                    <a:xfrm>
+                      <a:off x="0" y="0"/>
+                      <a:ext cx="3211195" cy="3626485"/>
+                    </a:xfrm>
+                    <a:prstGeom prst="rect">
+                      <a:avLst/>
+                    </a:prstGeom>
+                  </pic:spPr>
+                </pic:pic>
+              </a:graphicData>
+            </a:graphic>
+            <wp14:sizeRelH relativeFrom="page">
+              <wp14:pctWidth>0</wp14:pctWidth>
+            </wp14:sizeRelH>
+            <wp14:sizeRelV relativeFrom="page">
+              <wp14:pctHeight>0</wp14:pctHeight>
+            </wp14:sizeRelV>
+          </wp:anchor>
+        </w:drawing>
+      </w:r>
+      <w:r>
+        <w:t xml:space="preserve"> </w:t>
+      </w:r>
+      <w:r>
+        <w:t>Source Code of Program 1</w:t>
+      </w:r>
+      <w:bookmarkEnd w:id="11"/>
+    </w:p>
+    <w:p>
+      <w:pPr>
+        <w:jc w:val="left"/>
+      </w:pPr>
+      <w:r>
         <w:rPr>
           <w:noProof/>
         </w:rPr>
-        <w:lastRenderedPageBreak/>
         <mc:AlternateContent>
           <mc:Choice Requires="wps">
             <w:drawing>
-              <wp:anchor distT="0" distB="0" distL="114300" distR="114300" simplePos="0" relativeHeight="251663360" behindDoc="0" locked="0" layoutInCell="1" allowOverlap="1" wp14:anchorId="12FB7D6C" wp14:editId="15354FD1">
+              <wp:anchor distT="0" distB="0" distL="114300" distR="114300" simplePos="0" relativeHeight="251663360" behindDoc="0" locked="0" layoutInCell="1" allowOverlap="1" wp14:anchorId="12FB7D6C" wp14:editId="7B747759">
                 <wp:simplePos x="0" y="0"/>
                 <wp:positionH relativeFrom="column">
-                  <wp:posOffset>-85090</wp:posOffset>
+                  <wp:posOffset>206939</wp:posOffset>
                 </wp:positionH>
                 <wp:positionV relativeFrom="paragraph">
-                  <wp:posOffset>8574405</wp:posOffset>
+                  <wp:posOffset>7733595</wp:posOffset>
                 </wp:positionV>
                 <wp:extent cx="3207385" cy="635"/>
                 <wp:effectExtent l="0" t="0" r="5715" b="12065"/>
@@ -1892,7 +2007,7 @@
                 <v:stroke joinstyle="miter"/>
                 <v:path gradientshapeok="t" o:connecttype="rect"/>
               </v:shapetype>
-              <v:shape id="Text Box 1" o:spid="_x0000_s1026" type="#_x0000_t202" style="position:absolute;left:0;text-align:left;margin-left:-6.7pt;margin-top:675.15pt;width:252.55pt;height:.05pt;z-index:251663360;visibility:visible;mso-wrap-style:square;mso-wrap-distance-left:9pt;mso-wrap-distance-top:0;mso-wrap-distance-right:9pt;mso-wrap-distance-bottom:0;mso-position-horizontal:absolute;mso-position-horizontal-relative:text;mso-position-vertical:absolute;mso-position-vertical-relative:text;v-text-anchor:top" o:gfxdata="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" stroked="f">
+              <v:shape id="Text Box 1" o:spid="_x0000_s1026" type="#_x0000_t202" style="position:absolute;margin-left:16.3pt;margin-top:608.95pt;width:252.55pt;height:.05pt;z-index:251663360;visibility:visible;mso-wrap-style:square;mso-wrap-distance-left:9pt;mso-wrap-distance-top:0;mso-wrap-distance-right:9pt;mso-wrap-distance-bottom:0;mso-position-horizontal:absolute;mso-position-horizontal-relative:text;mso-position-vertical:absolute;mso-position-vertical-relative:text;v-text-anchor:top" o:gfxdata="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" stroked="f">
                 <v:textbox style="mso-fit-shape-to-text:t" inset="0,0,0,0">
                   <w:txbxContent>
                     <w:p>
@@ -1939,76 +2054,19 @@
         </mc:AlternateContent>
       </w:r>
       <w:r>
-        <w:drawing>
-          <wp:anchor distT="0" distB="0" distL="114300" distR="114300" simplePos="0" relativeHeight="251658240" behindDoc="0" locked="0" layoutInCell="1" allowOverlap="1" wp14:anchorId="185424EF" wp14:editId="1A31D9A7">
-            <wp:simplePos x="0" y="0"/>
-            <wp:positionH relativeFrom="column">
-              <wp:posOffset>-85090</wp:posOffset>
-            </wp:positionH>
-            <wp:positionV relativeFrom="paragraph">
-              <wp:posOffset>287655</wp:posOffset>
-            </wp:positionV>
-            <wp:extent cx="3207385" cy="8229600"/>
-            <wp:effectExtent l="0" t="0" r="5715" b="0"/>
-            <wp:wrapNone/>
-            <wp:docPr id="1019817211" name="Picture 1"/>
-            <wp:cNvGraphicFramePr>
-              <a:graphicFrameLocks xmlns:a="http://schemas.openxmlformats.org/drawingml/2006/main" noChangeAspect="1"/>
-            </wp:cNvGraphicFramePr>
-            <a:graphic xmlns:a="http://schemas.openxmlformats.org/drawingml/2006/main">
-              <a:graphicData uri="http://schemas.openxmlformats.org/drawingml/2006/picture">
-                <pic:pic xmlns:pic="http://schemas.openxmlformats.org/drawingml/2006/picture">
-                  <pic:nvPicPr>
-                    <pic:cNvPr id="1019817211" name=""/>
-                    <pic:cNvPicPr/>
-                  </pic:nvPicPr>
-                  <pic:blipFill>
-                    <a:blip r:embed="rId10" cstate="print">
-                      <a:extLst>
-                        <a:ext uri="{28A0092B-C50C-407E-A947-70E740481C1C}">
-                          <a14:useLocalDpi xmlns:a14="http://schemas.microsoft.com/office/drawing/2010/main" val="0"/>
-                        </a:ext>
-                      </a:extLst>
-                    </a:blip>
-                    <a:stretch>
-                      <a:fillRect/>
-                    </a:stretch>
-                  </pic:blipFill>
-                  <pic:spPr>
-                    <a:xfrm>
-                      <a:off x="0" y="0"/>
-                      <a:ext cx="3207385" cy="8229600"/>
-                    </a:xfrm>
-                    <a:prstGeom prst="rect">
-                      <a:avLst/>
-                    </a:prstGeom>
-                  </pic:spPr>
-                </pic:pic>
-              </a:graphicData>
-            </a:graphic>
-            <wp14:sizeRelH relativeFrom="page">
-              <wp14:pctWidth>0</wp14:pctWidth>
-            </wp14:sizeRelH>
-            <wp14:sizeRelV relativeFrom="page">
-              <wp14:pctHeight>0</wp14:pctHeight>
-            </wp14:sizeRelV>
-          </wp:anchor>
-        </w:drawing>
-      </w:r>
-      <w:r>
         <w:rPr>
           <w:noProof/>
         </w:rPr>
         <mc:AlternateContent>
           <mc:Choice Requires="wps">
             <w:drawing>
-              <wp:anchor distT="0" distB="0" distL="114300" distR="114300" simplePos="0" relativeHeight="251665408" behindDoc="0" locked="0" layoutInCell="1" allowOverlap="1" wp14:anchorId="5D8F1A79" wp14:editId="392A2822">
+              <wp:anchor distT="0" distB="0" distL="114300" distR="114300" simplePos="0" relativeHeight="251665408" behindDoc="0" locked="0" layoutInCell="1" allowOverlap="1" wp14:anchorId="5D8F1A79" wp14:editId="2446FE3F">
                 <wp:simplePos x="0" y="0"/>
                 <wp:positionH relativeFrom="column">
                   <wp:posOffset>3352165</wp:posOffset>
                 </wp:positionH>
                 <wp:positionV relativeFrom="paragraph">
-                  <wp:posOffset>4595495</wp:posOffset>
+                  <wp:posOffset>3732106</wp:posOffset>
                 </wp:positionV>
                 <wp:extent cx="3211195" cy="635"/>
                 <wp:effectExtent l="0" t="0" r="1905" b="12065"/>
@@ -2089,7 +2147,7 @@
           </mc:Choice>
           <mc:Fallback>
             <w:pict>
-              <v:shape w14:anchorId="5D8F1A79" id="_x0000_s1027" type="#_x0000_t202" style="position:absolute;left:0;text-align:left;margin-left:263.95pt;margin-top:361.85pt;width:252.85pt;height:.05pt;z-index:251665408;visibility:visible;mso-wrap-style:square;mso-wrap-distance-left:9pt;mso-wrap-distance-top:0;mso-wrap-distance-right:9pt;mso-wrap-distance-bottom:0;mso-position-horizontal:absolute;mso-position-horizontal-relative:text;mso-position-vertical:absolute;mso-position-vertical-relative:text;v-text-anchor:top" o:gfxdata="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" stroked="f">
+              <v:shape w14:anchorId="5D8F1A79" id="_x0000_s1027" type="#_x0000_t202" style="position:absolute;margin-left:263.95pt;margin-top:293.85pt;width:252.85pt;height:.05pt;z-index:251665408;visibility:visible;mso-wrap-style:square;mso-wrap-distance-left:9pt;mso-wrap-distance-top:0;mso-wrap-distance-right:9pt;mso-wrap-distance-bottom:0;mso-position-horizontal:absolute;mso-position-horizontal-relative:text;mso-position-vertical:absolute;mso-position-vertical-relative:text;v-text-anchor:top" o:gfxdata="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" stroked="f">
                 <v:textbox style="mso-fit-shape-to-text:t" inset="0,0,0,0">
                   <w:txbxContent>
                     <w:p>
@@ -2137,72 +2195,6 @@
         </mc:AlternateContent>
       </w:r>
       <w:r>
-        <w:drawing>
-          <wp:anchor distT="0" distB="0" distL="114300" distR="114300" simplePos="0" relativeHeight="251659264" behindDoc="0" locked="0" layoutInCell="1" allowOverlap="1" wp14:anchorId="7666E486" wp14:editId="6D8ECBEB">
-            <wp:simplePos x="0" y="0"/>
-            <wp:positionH relativeFrom="column">
-              <wp:posOffset>3352377</wp:posOffset>
-            </wp:positionH>
-            <wp:positionV relativeFrom="paragraph">
-              <wp:posOffset>288290</wp:posOffset>
-            </wp:positionV>
-            <wp:extent cx="3211195" cy="4250055"/>
-            <wp:effectExtent l="0" t="0" r="1905" b="4445"/>
-            <wp:wrapNone/>
-            <wp:docPr id="1783540001" name="Picture 1"/>
-            <wp:cNvGraphicFramePr>
-              <a:graphicFrameLocks xmlns:a="http://schemas.openxmlformats.org/drawingml/2006/main" noChangeAspect="1"/>
-            </wp:cNvGraphicFramePr>
-            <a:graphic xmlns:a="http://schemas.openxmlformats.org/drawingml/2006/main">
-              <a:graphicData uri="http://schemas.openxmlformats.org/drawingml/2006/picture">
-                <pic:pic xmlns:pic="http://schemas.openxmlformats.org/drawingml/2006/picture">
-                  <pic:nvPicPr>
-                    <pic:cNvPr id="1783540001" name=""/>
-                    <pic:cNvPicPr/>
-                  </pic:nvPicPr>
-                  <pic:blipFill>
-                    <a:blip r:embed="rId11" cstate="print">
-                      <a:extLst>
-                        <a:ext uri="{28A0092B-C50C-407E-A947-70E740481C1C}">
-                          <a14:useLocalDpi xmlns:a14="http://schemas.microsoft.com/office/drawing/2010/main" val="0"/>
-                        </a:ext>
-                      </a:extLst>
-                    </a:blip>
-                    <a:stretch>
-                      <a:fillRect/>
-                    </a:stretch>
-                  </pic:blipFill>
-                  <pic:spPr>
-                    <a:xfrm>
-                      <a:off x="0" y="0"/>
-                      <a:ext cx="3211195" cy="4250055"/>
-                    </a:xfrm>
-                    <a:prstGeom prst="rect">
-                      <a:avLst/>
-                    </a:prstGeom>
-                  </pic:spPr>
-                </pic:pic>
-              </a:graphicData>
-            </a:graphic>
-            <wp14:sizeRelH relativeFrom="page">
-              <wp14:pctWidth>0</wp14:pctWidth>
-            </wp14:sizeRelH>
-            <wp14:sizeRelV relativeFrom="page">
-              <wp14:pctHeight>0</wp14:pctHeight>
-            </wp14:sizeRelV>
-          </wp:anchor>
-        </w:drawing>
-      </w:r>
-      <w:r>
-        <w:t>Source Code of Program 1</w:t>
-      </w:r>
-      <w:bookmarkEnd w:id="11"/>
-    </w:p>
-    <w:p>
-      <w:pPr>
-        <w:jc w:val="left"/>
-      </w:pPr>
-      <w:r>
         <w:br w:type="page"/>
       </w:r>
     </w:p>
@@ -2221,7 +2213,7 @@
         <mc:AlternateContent>
           <mc:Choice Requires="wps">
             <w:drawing>
-              <wp:anchor distT="0" distB="0" distL="114300" distR="114300" simplePos="0" relativeHeight="251671552" behindDoc="0" locked="0" layoutInCell="1" allowOverlap="1" wp14:anchorId="7A7ED707" wp14:editId="4691B303">
+              <wp:anchor distT="0" distB="0" distL="114300" distR="114300" simplePos="0" relativeHeight="251671552" behindDoc="0" locked="0" layoutInCell="1" allowOverlap="1" wp14:anchorId="7A7ED707" wp14:editId="77602B43">
                 <wp:simplePos x="0" y="0"/>
                 <wp:positionH relativeFrom="column">
                   <wp:posOffset>3314700</wp:posOffset>
@@ -2353,7 +2345,7 @@
       </w:r>
       <w:r>
         <w:drawing>
-          <wp:anchor distT="0" distB="0" distL="114300" distR="114300" simplePos="0" relativeHeight="251666432" behindDoc="0" locked="0" layoutInCell="1" allowOverlap="1" wp14:anchorId="2EA0B762" wp14:editId="35A431DE">
+          <wp:anchor distT="0" distB="0" distL="114300" distR="114300" simplePos="0" relativeHeight="251666432" behindDoc="0" locked="0" layoutInCell="1" allowOverlap="1" wp14:anchorId="2EA0B762" wp14:editId="0C5D5E54">
             <wp:simplePos x="0" y="0"/>
             <wp:positionH relativeFrom="column">
               <wp:posOffset>3314813</wp:posOffset>
@@ -2421,7 +2413,7 @@
         <mc:AlternateContent>
           <mc:Choice Requires="wps">
             <w:drawing>
-              <wp:anchor distT="0" distB="0" distL="114300" distR="114300" simplePos="0" relativeHeight="251669504" behindDoc="0" locked="0" layoutInCell="1" allowOverlap="1" wp14:anchorId="7DF9597E" wp14:editId="75F9E773">
+              <wp:anchor distT="0" distB="0" distL="114300" distR="114300" simplePos="0" relativeHeight="251669504" behindDoc="0" locked="0" layoutInCell="1" allowOverlap="1" wp14:anchorId="7DF9597E" wp14:editId="6E46A76A">
                 <wp:simplePos x="0" y="0"/>
                 <wp:positionH relativeFrom="column">
                   <wp:posOffset>0</wp:posOffset>
@@ -2547,7 +2539,7 @@
       </w:r>
       <w:r>
         <w:drawing>
-          <wp:anchor distT="0" distB="0" distL="114300" distR="114300" simplePos="0" relativeHeight="251667456" behindDoc="0" locked="0" layoutInCell="1" allowOverlap="1" wp14:anchorId="7D43F7CE" wp14:editId="16EDA373">
+          <wp:anchor distT="0" distB="0" distL="114300" distR="114300" simplePos="0" relativeHeight="251667456" behindDoc="0" locked="0" layoutInCell="1" allowOverlap="1" wp14:anchorId="7D43F7CE" wp14:editId="00CAE7FF">
             <wp:simplePos x="0" y="0"/>
             <wp:positionH relativeFrom="column">
               <wp:posOffset>0</wp:posOffset>
@@ -2603,13 +2595,22 @@
         </w:drawing>
       </w:r>
     </w:p>
-    <w:p/>
-    <w:p>
-      <w:pPr>
-        <w:rPr>
-          <w:rFonts w:cs="Times New Roman"/>
-        </w:rPr>
-      </w:pPr>
+    <w:p>
+      <w:pPr>
+        <w:jc w:val="left"/>
+      </w:pPr>
+      <w:r>
+        <w:br w:type="page"/>
+      </w:r>
+    </w:p>
+    <w:p>
+      <w:r>
+        <w:rPr>
+          <w:noProof/>
+        </w:rPr>
+        <w:lastRenderedPageBreak/>
+        <w:t xml:space="preserve"> </w:t>
+      </w:r>
     </w:p>
     <w:sectPr>
       <w:pgSz w:w="12240" w:h="15840"/>

</xml_diff>